<commit_message>
fix non linear deep algo
</commit_message>
<xml_diff>
--- a/part2/rapport.docx
+++ b/part2/rapport.docx
@@ -454,7 +454,18 @@
       </w:pPr>
       <w:r>
         <w:lastRenderedPageBreak/>
-        <w:t>Mais lorsqu’il y a, même juste quelques valeurs isolées le plan perd tous sens de prédiction :</w:t>
+        <w:t xml:space="preserve">Mais lorsqu’il y a, même juste quelques valeurs </w:t>
+      </w:r>
+      <w:r>
+        <w:t>ab</w:t>
+      </w:r>
+      <w:bookmarkStart w:id="0" w:name="_GoBack"/>
+      <w:bookmarkEnd w:id="0"/>
+      <w:r>
+        <w:t>errantes</w:t>
+      </w:r>
+      <w:r>
+        <w:t xml:space="preserve"> le plan perd tous sens de prédiction :</w:t>
       </w:r>
     </w:p>
     <w:p>
@@ -1092,10 +1103,10 @@
           <w:lang w:eastAsia="fr-FR"/>
         </w:rPr>
         <w:drawing>
-          <wp:inline distT="0" distB="0" distL="0" distR="0" wp14:anchorId="07C12ECB" wp14:editId="70372E96">
-            <wp:extent cx="6115050" cy="3455035"/>
-            <wp:effectExtent l="0" t="0" r="0" b="0"/>
-            <wp:docPr id="5" name="Image 5"/>
+          <wp:inline distT="0" distB="0" distL="0" distR="0" wp14:anchorId="0C123A01" wp14:editId="49B2334C">
+            <wp:extent cx="6115050" cy="3460750"/>
+            <wp:effectExtent l="0" t="0" r="0" b="6350"/>
+            <wp:docPr id="9" name="Image 9"/>
             <wp:cNvGraphicFramePr>
               <a:graphicFrameLocks xmlns:a="http://schemas.openxmlformats.org/drawingml/2006/main" noChangeAspect="1"/>
             </wp:cNvGraphicFramePr>
@@ -1115,7 +1126,7 @@
                   <pic:spPr>
                     <a:xfrm>
                       <a:off x="0" y="0"/>
-                      <a:ext cx="6115050" cy="3455035"/>
+                      <a:ext cx="6115050" cy="3460750"/>
                     </a:xfrm>
                     <a:prstGeom prst="rect">
                       <a:avLst/>
@@ -1127,8 +1138,6 @@
           </wp:inline>
         </w:drawing>
       </w:r>
-      <w:bookmarkStart w:id="0" w:name="_GoBack"/>
-      <w:bookmarkEnd w:id="0"/>
     </w:p>
     <w:p>
       <w:pPr>
@@ -1517,7 +1526,7 @@
             <w:sz w:val="16"/>
             <w:szCs w:val="16"/>
           </w:rPr>
-          <w:t>4</w:t>
+          <w:t>6</w:t>
         </w:r>
         <w:r>
           <w:rPr>
@@ -8654,7 +8663,7 @@
 </file>
 
 <file path=customXml/itemProps2.xml><?xml version="1.0" encoding="utf-8"?>
-<ds:datastoreItem xmlns:ds="http://schemas.openxmlformats.org/officeDocument/2006/customXml" ds:itemID="{8A7AC430-E08A-4B23-8FF8-259609B163F0}">
+<ds:datastoreItem xmlns:ds="http://schemas.openxmlformats.org/officeDocument/2006/customXml" ds:itemID="{45ECE92E-8985-491F-961D-3C4B669F9FEC}">
   <ds:schemaRefs>
     <ds:schemaRef ds:uri="http://schemas.openxmlformats.org/officeDocument/2006/bibliography"/>
   </ds:schemaRefs>

</xml_diff>